<commit_message>
add pathway enrichment data
</commit_message>
<xml_diff>
--- a/assignment2_report.docx
+++ b/assignment2_report.docx
@@ -67,13 +67,7 @@
         <w:t>The UROMOL and Knowles datasets</w:t>
       </w:r>
       <w:r>
-        <w:t xml:space="preserve"> were</w:t>
-      </w:r>
-      <w:r>
-        <w:t xml:space="preserve"> filtered to only include samples with non-missing recurrence-free survival time values. A total of 178 and 28 samples were included in UROMOL and Knowles datasets respectively.</w:t>
-      </w:r>
-      <w:r>
-        <w:t xml:space="preserve"> </w:t>
+        <w:t xml:space="preserve"> were filtered to only include samples with non-missing recurrence-free survival time values. A total of 178 and 28 samples were included in UROMOL and Knowles datasets respectively. </w:t>
       </w:r>
       <w:r>
         <w:t xml:space="preserve">Due to platform differences of </w:t>
@@ -381,61 +375,55 @@
         <w:t>account</w:t>
       </w:r>
       <w:r>
-        <w:t xml:space="preserve">ing for up to 70% cumulative importance </w:t>
-      </w:r>
-      <w:r>
-        <w:t>were retained</w:t>
+        <w:t>ing for up to 70% cumulative importance were retained.</w:t>
+      </w:r>
+      <w:r>
+        <w:t xml:space="preserve"> </w:t>
+      </w:r>
+      <w:r>
+        <w:t xml:space="preserve">Finally, a Cox proportional-hazards model was </w:t>
+      </w:r>
+      <w:r>
+        <w:t>fitted to the data to obtain its coefficients</w:t>
+      </w:r>
+      <w:r>
+        <w:t xml:space="preserve">. Kaplan-Meier curves were constructed by first determining a risk of recurrence (ROR) score based on the sum of the expression </w:t>
+      </w:r>
+      <w:r>
+        <w:t>multiplied by its coefficients</w:t>
+      </w:r>
+      <w:r>
+        <w:t xml:space="preserve">, </w:t>
+      </w:r>
+      <w:r>
+        <w:t>as in</w:t>
+      </w:r>
+      <w:r>
+        <w:t xml:space="preserve"> the approach taken in the PAM50 biomarker panel</w:t>
+      </w:r>
+      <w:r>
+        <w:fldChar w:fldCharType="begin"/>
+      </w:r>
+      <w:r>
+        <w:instrText xml:space="preserve"> ADDIN ZOTERO_ITEM CSL_CITATION {"citationID":"BH2Lpcpr","properties":{"formattedCitation":"\\super 4\\nosupersub{}","plainCitation":"4","noteIndex":0},"citationItems":[{"id":1608,"uris":["http://zotero.org/users/17775403/items/5RKV9ZWH"],"itemData":{"id":1608,"type":"article-journal","abstract":"Purpose\n              To improve on current standards for breast cancer prognosis and prediction of chemotherapy benefit by developing a risk model that incorporates the gene expression–based “intrinsic” subtypes luminal A, luminal B, HER2-enriched, and basal-like.\n            \n            \n              Methods\n              A 50-gene subtype predictor was developed using microarray and quantitative reverse transcriptase polymerase chain reaction data from 189 prototype samples. Test sets from 761 patients (no systemic therapy) were evaluated for prognosis, and 133 patients were evaluated for prediction of pathologic complete response (pCR) to a taxane and anthracycline regimen.\n            \n            \n              Results\n              The intrinsic subtypes as discrete entities showed prognostic significance (P = 2.26E-12) and remained significant in multivariable analyses that incorporated standard parameters (estrogen receptor status, histologic grade, tumor size, and node status). A prognostic model for node-negative breast cancer was built using intrinsic subtype and clinical information. The C-index estimate for the combined model (subtype and tumor size) was a significant improvement on either the clinicopathologic model or subtype model alone. The intrinsic subtype model predicted neoadjuvant chemotherapy efficacy with a negative predictive value for pCR of 97%.\n            \n            \n              Conclusion\n              Diagnosis by intrinsic subtype adds significant prognostic and predictive information to standard parameters for patients with breast cancer. The prognostic properties of the continuous risk score will be of value for the management of node-negative breast cancers. The subtypes and risk score can also be used to assess the likelihood of efficacy from neoadjuvant chemotherapy.","citation-key":"parkerSupervisedRiskPredictor2009","container-title":"Journal of Clinical Oncology","DOI":"10.1200/JCO.2008.18.1370","ISSN":"0732-183X, 1527-7755","issue":"8","journalAbbreviation":"JCO","language":"en","page":"1160-1167","source":"DOI.org (Crossref)","title":"Supervised Risk Predictor of Breast Cancer Based on Intrinsic Subtypes","volume":"27","author":[{"family":"Parker","given":"Joel S."},{"family":"Mullins","given":"Michael"},{"family":"Cheang","given":"Maggie C.U."},{"family":"Leung","given":"Samuel"},{"family":"Voduc","given":"David"},{"family":"Vickery","given":"Tammi"},{"family":"Davies","given":"Sherri"},{"family":"Fauron","given":"Christiane"},{"family":"He","given":"Xiaping"},{"family":"Hu","given":"Zhiyuan"},{"family":"Quackenbush","given":"John F."},{"family":"Stijleman","given":"Inge J."},{"family":"Palazzo","given":"Juan"},{"family":"Marron","given":"J.S."},{"family":"Nobel","given":"Andrew B."},{"family":"Mardis","given":"Elaine"},{"family":"Nielsen","given":"Torsten O."},{"family":"Ellis","given":"Matthew J."},{"family":"Perou","given":"Charles M."},{"family":"Bernard","given":"Philip S."}],"issued":{"date-parts":[["2009",3,10]]}}}],"schema":"https://github.com/citation-style-language/schema/raw/master/csl-citation.json"} </w:instrText>
+      </w:r>
+      <w:r>
+        <w:fldChar w:fldCharType="separate"/>
+      </w:r>
+      <w:r>
+        <w:rPr>
+          <w:vertAlign w:val="superscript"/>
+          <w:lang w:val="en-US"/>
+        </w:rPr>
+        <w:t>4</w:t>
+      </w:r>
+      <w:r>
+        <w:fldChar w:fldCharType="end"/>
       </w:r>
       <w:r>
         <w:t>.</w:t>
       </w:r>
       <w:r>
-        <w:t xml:space="preserve"> </w:t>
-      </w:r>
-      <w:r>
-        <w:t xml:space="preserve">Finally, a Cox proportional-hazards model was </w:t>
-      </w:r>
-      <w:r>
-        <w:t>fitted to the data to obtain its coefficients</w:t>
-      </w:r>
-      <w:r>
-        <w:t xml:space="preserve">. Kaplan-Meier curves were constructed by first determining a risk of recurrence (ROR) score based on the sum of the expression </w:t>
-      </w:r>
-      <w:r>
-        <w:t>multiplied by its coefficients</w:t>
-      </w:r>
-      <w:r>
-        <w:t xml:space="preserve">, </w:t>
-      </w:r>
-      <w:r>
-        <w:t>as in</w:t>
-      </w:r>
-      <w:r>
-        <w:t xml:space="preserve"> the approach taken in the PAM50 biomarker panel</w:t>
-      </w:r>
-      <w:r>
-        <w:fldChar w:fldCharType="begin"/>
-      </w:r>
-      <w:r>
-        <w:instrText xml:space="preserve"> ADDIN ZOTERO_ITEM CSL_CITATION {"citationID":"BH2Lpcpr","properties":{"formattedCitation":"\\super 4\\nosupersub{}","plainCitation":"4","noteIndex":0},"citationItems":[{"id":1608,"uris":["http://zotero.org/users/17775403/items/5RKV9ZWH"],"itemData":{"id":1608,"type":"article-journal","abstract":"Purpose\n              To improve on current standards for breast cancer prognosis and prediction of chemotherapy benefit by developing a risk model that incorporates the gene expression–based “intrinsic” subtypes luminal A, luminal B, HER2-enriched, and basal-like.\n            \n            \n              Methods\n              A 50-gene subtype predictor was developed using microarray and quantitative reverse transcriptase polymerase chain reaction data from 189 prototype samples. Test sets from 761 patients (no systemic therapy) were evaluated for prognosis, and 133 patients were evaluated for prediction of pathologic complete response (pCR) to a taxane and anthracycline regimen.\n            \n            \n              Results\n              The intrinsic subtypes as discrete entities showed prognostic significance (P = 2.26E-12) and remained significant in multivariable analyses that incorporated standard parameters (estrogen receptor status, histologic grade, tumor size, and node status). A prognostic model for node-negative breast cancer was built using intrinsic subtype and clinical information. The C-index estimate for the combined model (subtype and tumor size) was a significant improvement on either the clinicopathologic model or subtype model alone. The intrinsic subtype model predicted neoadjuvant chemotherapy efficacy with a negative predictive value for pCR of 97%.\n            \n            \n              Conclusion\n              Diagnosis by intrinsic subtype adds significant prognostic and predictive information to standard parameters for patients with breast cancer. The prognostic properties of the continuous risk score will be of value for the management of node-negative breast cancers. The subtypes and risk score can also be used to assess the likelihood of efficacy from neoadjuvant chemotherapy.","citation-key":"parkerSupervisedRiskPredictor2009","container-title":"Journal of Clinical Oncology","DOI":"10.1200/JCO.2008.18.1370","ISSN":"0732-183X, 1527-7755","issue":"8","journalAbbreviation":"JCO","language":"en","page":"1160-1167","source":"DOI.org (Crossref)","title":"Supervised Risk Predictor of Breast Cancer Based on Intrinsic Subtypes","volume":"27","author":[{"family":"Parker","given":"Joel S."},{"family":"Mullins","given":"Michael"},{"family":"Cheang","given":"Maggie C.U."},{"family":"Leung","given":"Samuel"},{"family":"Voduc","given":"David"},{"family":"Vickery","given":"Tammi"},{"family":"Davies","given":"Sherri"},{"family":"Fauron","given":"Christiane"},{"family":"He","given":"Xiaping"},{"family":"Hu","given":"Zhiyuan"},{"family":"Quackenbush","given":"John F."},{"family":"Stijleman","given":"Inge J."},{"family":"Palazzo","given":"Juan"},{"family":"Marron","given":"J.S."},{"family":"Nobel","given":"Andrew B."},{"family":"Mardis","given":"Elaine"},{"family":"Nielsen","given":"Torsten O."},{"family":"Ellis","given":"Matthew J."},{"family":"Perou","given":"Charles M."},{"family":"Bernard","given":"Philip S."}],"issued":{"date-parts":[["2009",3,10]]}}}],"schema":"https://github.com/citation-style-language/schema/raw/master/csl-citation.json"} </w:instrText>
-      </w:r>
-      <w:r>
-        <w:fldChar w:fldCharType="separate"/>
-      </w:r>
-      <w:r>
-        <w:rPr>
-          <w:vertAlign w:val="superscript"/>
-          <w:lang w:val="en-US"/>
-        </w:rPr>
-        <w:t>4</w:t>
-      </w:r>
-      <w:r>
-        <w:fldChar w:fldCharType="end"/>
-      </w:r>
-      <w:r>
-        <w:t>.</w:t>
-      </w:r>
-      <w:r>
         <w:t xml:space="preserve"> A precision-recall curve was used to calibrate an ROR threshold </w:t>
       </w:r>
       <w:r>
@@ -448,13 +436,7 @@
         <w:t xml:space="preserve">precision of </w:t>
       </w:r>
       <w:r>
-        <w:t xml:space="preserve">0.28 and </w:t>
-      </w:r>
-      <w:r>
-        <w:t>recall of 0.6</w:t>
-      </w:r>
-      <w:r>
-        <w:t>3.</w:t>
+        <w:t>0.28 and recall of 0.63.</w:t>
       </w:r>
       <w:r>
         <w:t xml:space="preserve"> ROR levels were then classified as high if it was above -1 and low otherwise.</w:t>
@@ -631,6 +613,21 @@
         <w:jc w:val="both"/>
       </w:pPr>
       <w:r>
+        <w:t xml:space="preserve">These 52 genes were enriched for </w:t>
+      </w:r>
+      <w:r>
+        <w:t>leukocyte and B cell</w:t>
+      </w:r>
+      <w:r>
+        <w:t xml:space="preserve"> </w:t>
+      </w:r>
+      <w:r>
+        <w:t>immunity</w:t>
+      </w:r>
+      <w:r>
+        <w:t xml:space="preserve">, suggesting immune dysregulation is a risk factor for recurrence. </w:t>
+      </w:r>
+      <w:r>
         <w:t>This</w:t>
       </w:r>
       <w:r>
@@ -640,7 +637,14 @@
         <w:t>52-</w:t>
       </w:r>
       <w:r>
-        <w:t xml:space="preserve">gene set and converting it to a ROR score. </w:t>
+        <w:t>gene set and converting it to a ROR score.</w:t>
+      </w:r>
+      <w:r>
+        <w:t xml:space="preserve"> Restricting gene discovery </w:t>
+      </w:r>
+      <w:r>
+        <w:lastRenderedPageBreak/>
+        <w:t xml:space="preserve">to protein-coding genes could also increase clinical feasibility as protein assays can be conducted instead of genetic testing. </w:t>
       </w:r>
       <w:r>
         <w:t xml:space="preserve">Further </w:t>
@@ -688,7 +692,7 @@
         <w:t xml:space="preserve"> predictive power</w:t>
       </w:r>
       <w:r>
-        <w:t xml:space="preserve"> and higher model transparency</w:t>
+        <w:t xml:space="preserve"> and model transparency</w:t>
       </w:r>
       <w:r>
         <w:t xml:space="preserve"> in the future.</w:t>
@@ -705,7 +709,6 @@
           <w:noProof/>
           <w14:ligatures w14:val="standardContextual"/>
         </w:rPr>
-        <w:lastRenderedPageBreak/>
         <mc:AlternateContent>
           <mc:Choice Requires="wpg">
             <w:drawing>
@@ -1581,27 +1584,7 @@
       <w:pPr>
         <w:pStyle w:val="Bibliography"/>
         <w:spacing w:after="240" w:line="276" w:lineRule="auto"/>
-        <w:jc w:val="both"/>
-        <w:rPr>
-          <w:rFonts w:ascii="Times New Roman" w:hAnsi="Times New Roman" w:cs="Times New Roman"/>
-          <w:b/>
-          <w:bCs/>
-        </w:rPr>
-      </w:pPr>
-    </w:p>
-    <w:p>
-      <w:pPr>
-        <w:rPr>
-          <w:rFonts w:ascii="Times New Roman" w:hAnsi="Times New Roman" w:cs="Times New Roman"/>
-          <w:b/>
-          <w:bCs/>
-        </w:rPr>
-      </w:pPr>
-    </w:p>
-    <w:p>
-      <w:pPr>
-        <w:pStyle w:val="Bibliography"/>
-        <w:spacing w:after="240" w:line="276" w:lineRule="auto"/>
+        <w:ind w:left="0" w:firstLine="0"/>
         <w:jc w:val="both"/>
         <w:rPr>
           <w:rFonts w:ascii="Times New Roman" w:hAnsi="Times New Roman" w:cs="Times New Roman"/>

</xml_diff>

<commit_message>
final model change: retained samples that had NA RFS time
</commit_message>
<xml_diff>
--- a/assignment2_report.docx
+++ b/assignment2_report.docx
@@ -67,7 +67,16 @@
         <w:t>The UROMOL and Knowles datasets</w:t>
       </w:r>
       <w:r>
-        <w:t xml:space="preserve"> were filtered to only include samples with non-missing recurrence-free survival time values. A total of 178 and 28 samples were included in UROMOL and Knowles datasets respectively. </w:t>
+        <w:t xml:space="preserve"> were </w:t>
+      </w:r>
+      <w:r>
+        <w:t xml:space="preserve">labelled </w:t>
+      </w:r>
+      <w:r>
+        <w:t>positive or negative for recurrence-free survival at 36 months</w:t>
+      </w:r>
+      <w:r>
+        <w:t xml:space="preserve">. </w:t>
       </w:r>
       <w:r>
         <w:t xml:space="preserve">Due to platform differences of </w:t>
@@ -92,7 +101,13 @@
       </w:r>
       <w:proofErr w:type="spellEnd"/>
       <w:r>
-        <w:t xml:space="preserve"> data to conduct an internal validation of the classifier prior to validation with the Knowles cohort.</w:t>
+        <w:t xml:space="preserve"> data </w:t>
+      </w:r>
+      <w:r>
+        <w:t xml:space="preserve">with 10-fold cross-validation on random forest models </w:t>
+      </w:r>
+      <w:r>
+        <w:t>to conduct an internal validation of the classifier prior to validation with the Knowles cohort.</w:t>
       </w:r>
       <w:r>
         <w:t xml:space="preserve"> </w:t>
@@ -165,7 +180,10 @@
         <w:t xml:space="preserve">ing a total of </w:t>
       </w:r>
       <w:r>
-        <w:t xml:space="preserve">28 </w:t>
+        <w:t>30</w:t>
+      </w:r>
+      <w:r>
+        <w:t xml:space="preserve"> </w:t>
       </w:r>
       <w:r>
         <w:t xml:space="preserve">module eigengenes representing the expression </w:t>
@@ -183,7 +201,10 @@
         <w:t>0.</w:t>
       </w:r>
       <w:r>
-        <w:t xml:space="preserve">1 </w:t>
+        <w:t>2</w:t>
+      </w:r>
+      <w:r>
+        <w:t xml:space="preserve"> </w:t>
       </w:r>
       <w:r>
         <w:t xml:space="preserve">or </w:t>
@@ -195,16 +216,16 @@
         <w:t>-0.</w:t>
       </w:r>
       <w:r>
-        <w:t>1</w:t>
+        <w:t>2</w:t>
       </w:r>
       <w:r>
         <w:t xml:space="preserve"> was set</w:t>
       </w:r>
       <w:r>
-        <w:t>, where f</w:t>
-      </w:r>
-      <w:r>
-        <w:t>ive</w:t>
+        <w:t xml:space="preserve">, where </w:t>
+      </w:r>
+      <w:r>
+        <w:t>four</w:t>
       </w:r>
       <w:r>
         <w:t xml:space="preserve"> correlated modules were included </w:t>
@@ -216,7 +237,7 @@
         <w:t>.</w:t>
       </w:r>
       <w:r>
-        <w:t xml:space="preserve"> Absolute SHAP importance values</w:t>
+        <w:t xml:space="preserve"> Absolute SHAP</w:t>
       </w:r>
       <w:r>
         <w:fldChar w:fldCharType="begin"/>
@@ -236,6 +257,9 @@
       </w:r>
       <w:r>
         <w:fldChar w:fldCharType="end"/>
+      </w:r>
+      <w:r>
+        <w:t xml:space="preserve"> importance values</w:t>
       </w:r>
       <w:r>
         <w:t xml:space="preserve"> </w:t>
@@ -317,7 +341,16 @@
         <w:t>2</w:t>
       </w:r>
       <w:r>
-        <w:t>fold-change of &gt; 0.58 or &lt; -0.58 (corresponding to fold-change of 1.5</w:t>
+        <w:t xml:space="preserve">fold-change of &gt; 0.58 or &lt; -0.58 (fold-change </w:t>
+      </w:r>
+      <w:r>
+        <w:t xml:space="preserve">of </w:t>
+      </w:r>
+      <w:r>
+        <w:t>1.5</w:t>
+      </w:r>
+      <w:r>
+        <w:t>)</w:t>
       </w:r>
       <w:r>
         <w:t xml:space="preserve"> and 2</w:t>
@@ -327,6 +360,169 @@
       </w:r>
       <w:r>
         <w:t xml:space="preserve"> only protein-coding genes</w:t>
+      </w:r>
+      <w:r>
+        <w:t>.</w:t>
+      </w:r>
+      <w:r>
+        <w:t xml:space="preserve"> </w:t>
+      </w:r>
+      <w:r>
+        <w:t>A</w:t>
+      </w:r>
+      <w:r>
+        <w:t xml:space="preserve"> total of </w:t>
+      </w:r>
+      <w:r>
+        <w:t>35</w:t>
+      </w:r>
+      <w:r>
+        <w:t xml:space="preserve"> genes were included in </w:t>
+      </w:r>
+      <w:r>
+        <w:t>in a second random forest model</w:t>
+      </w:r>
+      <w:r>
+        <w:t>.</w:t>
+      </w:r>
+      <w:r>
+        <w:t xml:space="preserve"> </w:t>
+      </w:r>
+      <w:r>
+        <w:t>SHAP importance features were evaluated</w:t>
+      </w:r>
+      <w:r>
+        <w:t xml:space="preserve"> on the model to determine genes to retain for the Cox proportional-hazards model</w:t>
+      </w:r>
+      <w:r>
+        <w:t>.</w:t>
+      </w:r>
+      <w:r>
+        <w:t xml:space="preserve"> </w:t>
+      </w:r>
+      <w:r>
+        <w:t>16</w:t>
+      </w:r>
+      <w:r>
+        <w:t xml:space="preserve"> genes </w:t>
+      </w:r>
+      <w:r>
+        <w:t>account</w:t>
+      </w:r>
+      <w:r>
+        <w:t xml:space="preserve">ing for up to </w:t>
+      </w:r>
+      <w:r>
+        <w:t>8</w:t>
+      </w:r>
+      <w:r>
+        <w:t>0% cumulative importance were retained.</w:t>
+      </w:r>
+      <w:r>
+        <w:t xml:space="preserve"> </w:t>
+      </w:r>
+      <w:r>
+        <w:t xml:space="preserve">Finally, a Cox proportional-hazards model was </w:t>
+      </w:r>
+      <w:r>
+        <w:t>fitted to the data to obtain its coefficients</w:t>
+      </w:r>
+      <w:r>
+        <w:t xml:space="preserve">. Kaplan-Meier curves were constructed by first determining a risk of recurrence (ROR) score based on the sum of the expression </w:t>
+      </w:r>
+      <w:r>
+        <w:t>multiplied by its coefficients</w:t>
+      </w:r>
+      <w:r>
+        <w:t xml:space="preserve">, </w:t>
+      </w:r>
+      <w:r>
+        <w:t>as in</w:t>
+      </w:r>
+      <w:r>
+        <w:t xml:space="preserve"> the approach taken in the PAM50 biomarker panel</w:t>
+      </w:r>
+      <w:r>
+        <w:fldChar w:fldCharType="begin"/>
+      </w:r>
+      <w:r>
+        <w:instrText xml:space="preserve"> ADDIN ZOTERO_ITEM CSL_CITATION {"citationID":"BH2Lpcpr","properties":{"formattedCitation":"\\super 4\\nosupersub{}","plainCitation":"4","noteIndex":0},"citationItems":[{"id":1608,"uris":["http://zotero.org/users/17775403/items/5RKV9ZWH"],"itemData":{"id":1608,"type":"article-journal","abstract":"Purpose\n              To improve on current standards for breast cancer prognosis and prediction of chemotherapy benefit by developing a risk model that incorporates the gene expression–based “intrinsic” subtypes luminal A, luminal B, HER2-enriched, and basal-like.\n            \n            \n              Methods\n              A 50-gene subtype predictor was developed using microarray and quantitative reverse transcriptase polymerase chain reaction data from 189 prototype samples. Test sets from 761 patients (no systemic therapy) were evaluated for prognosis, and 133 patients were evaluated for prediction of pathologic complete response (pCR) to a taxane and anthracycline regimen.\n            \n            \n              Results\n              The intrinsic subtypes as discrete entities showed prognostic significance (P = 2.26E-12) and remained significant in multivariable analyses that incorporated standard parameters (estrogen receptor status, histologic grade, tumor size, and node status). A prognostic model for node-negative breast cancer was built using intrinsic subtype and clinical information. The C-index estimate for the combined model (subtype and tumor size) was a significant improvement on either the clinicopathologic model or subtype model alone. The intrinsic subtype model predicted neoadjuvant chemotherapy efficacy with a negative predictive value for pCR of 97%.\n            \n            \n              Conclusion\n              Diagnosis by intrinsic subtype adds significant prognostic and predictive information to standard parameters for patients with breast cancer. The prognostic properties of the continuous risk score will be of value for the management of node-negative breast cancers. The subtypes and risk score can also be used to assess the likelihood of efficacy from neoadjuvant chemotherapy.","citation-key":"parkerSupervisedRiskPredictor2009","container-title":"Journal of Clinical Oncology","DOI":"10.1200/JCO.2008.18.1370","ISSN":"0732-183X, 1527-7755","issue":"8","journalAbbreviation":"JCO","language":"en","page":"1160-1167","source":"DOI.org (Crossref)","title":"Supervised Risk Predictor of Breast Cancer Based on Intrinsic Subtypes","volume":"27","author":[{"family":"Parker","given":"Joel S."},{"family":"Mullins","given":"Michael"},{"family":"Cheang","given":"Maggie C.U."},{"family":"Leung","given":"Samuel"},{"family":"Voduc","given":"David"},{"family":"Vickery","given":"Tammi"},{"family":"Davies","given":"Sherri"},{"family":"Fauron","given":"Christiane"},{"family":"He","given":"Xiaping"},{"family":"Hu","given":"Zhiyuan"},{"family":"Quackenbush","given":"John F."},{"family":"Stijleman","given":"Inge J."},{"family":"Palazzo","given":"Juan"},{"family":"Marron","given":"J.S."},{"family":"Nobel","given":"Andrew B."},{"family":"Mardis","given":"Elaine"},{"family":"Nielsen","given":"Torsten O."},{"family":"Ellis","given":"Matthew J."},{"family":"Perou","given":"Charles M."},{"family":"Bernard","given":"Philip S."}],"issued":{"date-parts":[["2009",3,10]]}}}],"schema":"https://github.com/citation-style-language/schema/raw/master/csl-citation.json"} </w:instrText>
+      </w:r>
+      <w:r>
+        <w:fldChar w:fldCharType="separate"/>
+      </w:r>
+      <w:r>
+        <w:rPr>
+          <w:vertAlign w:val="superscript"/>
+          <w:lang w:val="en-US"/>
+        </w:rPr>
+        <w:t>4</w:t>
+      </w:r>
+      <w:r>
+        <w:fldChar w:fldCharType="end"/>
+      </w:r>
+      <w:r>
+        <w:t>.</w:t>
+      </w:r>
+      <w:r>
+        <w:t xml:space="preserve"> A precision-recall curve was used to calibrate an ROR threshold </w:t>
+      </w:r>
+      <w:r>
+        <w:t>of approximately -1</w:t>
+      </w:r>
+      <w:r>
+        <w:t>.01</w:t>
+      </w:r>
+      <w:r>
+        <w:t xml:space="preserve"> </w:t>
+      </w:r>
+      <w:r>
+        <w:t xml:space="preserve">corresponding to </w:t>
+      </w:r>
+      <w:r>
+        <w:t>precision of</w:t>
+      </w:r>
+      <w:r>
+        <w:t xml:space="preserve"> 0.31</w:t>
+      </w:r>
+      <w:r>
+        <w:t xml:space="preserve"> and recall of 0.</w:t>
+      </w:r>
+      <w:r>
+        <w:t>85</w:t>
+      </w:r>
+      <w:r>
+        <w:t>.</w:t>
+      </w:r>
+      <w:r>
+        <w:t xml:space="preserve"> ROR levels were then classified as high if it was above -1</w:t>
+      </w:r>
+      <w:r>
+        <w:t>.01</w:t>
+      </w:r>
+      <w:r>
+        <w:t xml:space="preserve"> and low otherwise.</w:t>
+      </w:r>
+      <w:r>
+        <w:t xml:space="preserve"> </w:t>
+      </w:r>
+      <w:r>
+        <w:t xml:space="preserve">The final classifier </w:t>
+      </w:r>
+      <w:r>
+        <w:t>predicted</w:t>
+      </w:r>
+      <w:r>
+        <w:t xml:space="preserve"> </w:t>
+      </w:r>
+      <w:r>
+        <w:t xml:space="preserve">36-month </w:t>
+      </w:r>
+      <w:r>
+        <w:t xml:space="preserve">recurrence-free survival </w:t>
+      </w:r>
+      <w:r>
+        <w:t>based on this binary ROR level</w:t>
       </w:r>
       <w:r>
         <w:t>.</w:t>
@@ -339,131 +535,47 @@
         <w:jc w:val="both"/>
       </w:pPr>
       <w:r>
-        <w:t xml:space="preserve">After these filters were applied, a total of </w:t>
-      </w:r>
-      <w:r>
-        <w:t>120</w:t>
-      </w:r>
-      <w:r>
-        <w:t xml:space="preserve"> genes were included in </w:t>
-      </w:r>
-      <w:r>
-        <w:t>in a second random forest model</w:t>
-      </w:r>
-      <w:r>
-        <w:t>.</w:t>
+        <w:t>Validation with the Knowles cohort was conducted by scaling the data with respect to the mean and standard deviation from UROMOL training data.</w:t>
       </w:r>
       <w:r>
         <w:t xml:space="preserve"> </w:t>
       </w:r>
       <w:r>
-        <w:t>SHAP importance features were evaluated</w:t>
-      </w:r>
-      <w:r>
-        <w:t xml:space="preserve"> on the model to determine genes to retain for the Cox proportional-hazards model</w:t>
-      </w:r>
-      <w:r>
-        <w:t>.</w:t>
-      </w:r>
-      <w:r>
-        <w:t xml:space="preserve"> </w:t>
-      </w:r>
-      <w:r>
-        <w:t xml:space="preserve">52 genes </w:t>
-      </w:r>
-      <w:r>
-        <w:t>account</w:t>
-      </w:r>
-      <w:r>
-        <w:t>ing for up to 70% cumulative importance were retained.</w:t>
-      </w:r>
-      <w:r>
-        <w:t xml:space="preserve"> </w:t>
-      </w:r>
-      <w:r>
-        <w:t xml:space="preserve">Finally, a Cox proportional-hazards model was </w:t>
-      </w:r>
-      <w:r>
-        <w:t>fitted to the data to obtain its coefficients</w:t>
-      </w:r>
-      <w:r>
-        <w:t xml:space="preserve">. Kaplan-Meier curves were constructed by first determining a risk of recurrence (ROR) score based on the sum of the expression </w:t>
-      </w:r>
-      <w:r>
-        <w:t>multiplied by its coefficients</w:t>
-      </w:r>
-      <w:r>
-        <w:t xml:space="preserve">, </w:t>
-      </w:r>
-      <w:r>
-        <w:t>as in</w:t>
-      </w:r>
-      <w:r>
-        <w:t xml:space="preserve"> the approach taken in the PAM50 biomarker panel</w:t>
-      </w:r>
-      <w:r>
-        <w:fldChar w:fldCharType="begin"/>
-      </w:r>
-      <w:r>
-        <w:instrText xml:space="preserve"> ADDIN ZOTERO_ITEM CSL_CITATION {"citationID":"BH2Lpcpr","properties":{"formattedCitation":"\\super 4\\nosupersub{}","plainCitation":"4","noteIndex":0},"citationItems":[{"id":1608,"uris":["http://zotero.org/users/17775403/items/5RKV9ZWH"],"itemData":{"id":1608,"type":"article-journal","abstract":"Purpose\n              To improve on current standards for breast cancer prognosis and prediction of chemotherapy benefit by developing a risk model that incorporates the gene expression–based “intrinsic” subtypes luminal A, luminal B, HER2-enriched, and basal-like.\n            \n            \n              Methods\n              A 50-gene subtype predictor was developed using microarray and quantitative reverse transcriptase polymerase chain reaction data from 189 prototype samples. Test sets from 761 patients (no systemic therapy) were evaluated for prognosis, and 133 patients were evaluated for prediction of pathologic complete response (pCR) to a taxane and anthracycline regimen.\n            \n            \n              Results\n              The intrinsic subtypes as discrete entities showed prognostic significance (P = 2.26E-12) and remained significant in multivariable analyses that incorporated standard parameters (estrogen receptor status, histologic grade, tumor size, and node status). A prognostic model for node-negative breast cancer was built using intrinsic subtype and clinical information. The C-index estimate for the combined model (subtype and tumor size) was a significant improvement on either the clinicopathologic model or subtype model alone. The intrinsic subtype model predicted neoadjuvant chemotherapy efficacy with a negative predictive value for pCR of 97%.\n            \n            \n              Conclusion\n              Diagnosis by intrinsic subtype adds significant prognostic and predictive information to standard parameters for patients with breast cancer. The prognostic properties of the continuous risk score will be of value for the management of node-negative breast cancers. The subtypes and risk score can also be used to assess the likelihood of efficacy from neoadjuvant chemotherapy.","citation-key":"parkerSupervisedRiskPredictor2009","container-title":"Journal of Clinical Oncology","DOI":"10.1200/JCO.2008.18.1370","ISSN":"0732-183X, 1527-7755","issue":"8","journalAbbreviation":"JCO","language":"en","page":"1160-1167","source":"DOI.org (Crossref)","title":"Supervised Risk Predictor of Breast Cancer Based on Intrinsic Subtypes","volume":"27","author":[{"family":"Parker","given":"Joel S."},{"family":"Mullins","given":"Michael"},{"family":"Cheang","given":"Maggie C.U."},{"family":"Leung","given":"Samuel"},{"family":"Voduc","given":"David"},{"family":"Vickery","given":"Tammi"},{"family":"Davies","given":"Sherri"},{"family":"Fauron","given":"Christiane"},{"family":"He","given":"Xiaping"},{"family":"Hu","given":"Zhiyuan"},{"family":"Quackenbush","given":"John F."},{"family":"Stijleman","given":"Inge J."},{"family":"Palazzo","given":"Juan"},{"family":"Marron","given":"J.S."},{"family":"Nobel","given":"Andrew B."},{"family":"Mardis","given":"Elaine"},{"family":"Nielsen","given":"Torsten O."},{"family":"Ellis","given":"Matthew J."},{"family":"Perou","given":"Charles M."},{"family":"Bernard","given":"Philip S."}],"issued":{"date-parts":[["2009",3,10]]}}}],"schema":"https://github.com/citation-style-language/schema/raw/master/csl-citation.json"} </w:instrText>
-      </w:r>
-      <w:r>
-        <w:fldChar w:fldCharType="separate"/>
-      </w:r>
-      <w:r>
-        <w:rPr>
-          <w:vertAlign w:val="superscript"/>
-          <w:lang w:val="en-US"/>
-        </w:rPr>
-        <w:t>4</w:t>
-      </w:r>
-      <w:r>
-        <w:fldChar w:fldCharType="end"/>
-      </w:r>
-      <w:r>
-        <w:t>.</w:t>
-      </w:r>
-      <w:r>
-        <w:t xml:space="preserve"> A precision-recall curve was used to calibrate an ROR threshold </w:t>
-      </w:r>
-      <w:r>
-        <w:t xml:space="preserve">of approximately -1 </w:t>
-      </w:r>
-      <w:r>
-        <w:t xml:space="preserve">corresponding to </w:t>
-      </w:r>
-      <w:r>
-        <w:t xml:space="preserve">precision of </w:t>
-      </w:r>
-      <w:r>
-        <w:t>0.28 and recall of 0.63.</w:t>
-      </w:r>
-      <w:r>
-        <w:t xml:space="preserve"> ROR levels were then classified as high if it was above -1 and low otherwise.</w:t>
-      </w:r>
-      <w:r>
-        <w:t xml:space="preserve"> </w:t>
-      </w:r>
-      <w:r>
-        <w:t xml:space="preserve">The final classifier </w:t>
-      </w:r>
-      <w:r>
-        <w:t>predicted</w:t>
-      </w:r>
-      <w:r>
-        <w:t xml:space="preserve"> </w:t>
-      </w:r>
-      <w:r>
-        <w:t xml:space="preserve">36-month </w:t>
-      </w:r>
-      <w:r>
-        <w:t xml:space="preserve">recurrence-free survival </w:t>
-      </w:r>
-      <w:r>
-        <w:t>based on this binary ROR level</w:t>
-      </w:r>
-      <w:r>
-        <w:t>.</w:t>
+        <w:t xml:space="preserve">caret and </w:t>
+      </w:r>
+      <w:r>
+        <w:t>survival</w:t>
+      </w:r>
+      <w:r>
+        <w:t xml:space="preserve"> R packages were used for model construction</w:t>
+      </w:r>
+      <w:r>
+        <w:t xml:space="preserve"> and </w:t>
+      </w:r>
+      <w:r>
+        <w:t>ggplot2</w:t>
+      </w:r>
+      <w:r>
+        <w:t xml:space="preserve"> was used for graph plotting</w:t>
+      </w:r>
+      <w:r>
+        <w:t xml:space="preserve">. </w:t>
+      </w:r>
+    </w:p>
+    <w:p>
+      <w:pPr>
+        <w:pStyle w:val="NormalWeb"/>
+        <w:spacing w:before="0" w:beforeAutospacing="0" w:after="0" w:afterAutospacing="0"/>
+        <w:jc w:val="both"/>
+        <w:rPr>
+          <w:u w:val="single"/>
+        </w:rPr>
+      </w:pPr>
+      <w:r>
+        <w:rPr>
+          <w:u w:val="single"/>
+        </w:rPr>
+        <w:t>Performance</w:t>
       </w:r>
     </w:p>
     <w:p>
@@ -473,28 +585,88 @@
         <w:jc w:val="both"/>
       </w:pPr>
       <w:r>
-        <w:t>Validation with the Knowles cohort was conducted by scaling the data with respect to the mean and standard deviation from UROMOL training data.</w:t>
+        <w:t xml:space="preserve">Figure </w:t>
+      </w:r>
+      <w:r>
+        <w:t>2 s</w:t>
+      </w:r>
+      <w:r>
+        <w:t xml:space="preserve">hows the Kaplan-Meier curves of the ROR </w:t>
+      </w:r>
+      <w:r>
+        <w:t>levels</w:t>
+      </w:r>
+      <w:r>
+        <w:t>. The</w:t>
+      </w:r>
+      <w:r>
+        <w:t xml:space="preserve"> Kaplan-Meier curves seemed to separate the </w:t>
+      </w:r>
+      <w:r>
+        <w:t xml:space="preserve">UROMOL </w:t>
+      </w:r>
+      <w:r>
+        <w:t>dataset</w:t>
+      </w:r>
+      <w:r>
+        <w:t>s</w:t>
+      </w:r>
+      <w:r>
+        <w:t xml:space="preserve"> well </w:t>
+      </w:r>
+      <w:r>
+        <w:t>by ROR level</w:t>
+      </w:r>
+      <w:r>
+        <w:t>,</w:t>
       </w:r>
       <w:r>
         <w:t xml:space="preserve"> </w:t>
       </w:r>
       <w:r>
-        <w:t xml:space="preserve">caret and </w:t>
-      </w:r>
-      <w:r>
-        <w:t>survival</w:t>
-      </w:r>
-      <w:r>
-        <w:t xml:space="preserve"> R packages were used for model construction</w:t>
-      </w:r>
-      <w:r>
-        <w:t xml:space="preserve"> and </w:t>
-      </w:r>
-      <w:r>
-        <w:t>ggplot2</w:t>
-      </w:r>
-      <w:r>
-        <w:t xml:space="preserve"> was used for graph plotting</w:t>
+        <w:t xml:space="preserve">there was no feasible way to interpret this in the Knowles cohort as all samples were predicted to have </w:t>
+      </w:r>
+      <w:r>
+        <w:t>high ROR levels</w:t>
+      </w:r>
+      <w:r>
+        <w:t xml:space="preserve">. </w:t>
+      </w:r>
+      <w:r>
+        <w:t xml:space="preserve">Figure 3 shows the </w:t>
+      </w:r>
+      <w:r>
+        <w:t>ROR</w:t>
+      </w:r>
+      <w:r>
+        <w:t xml:space="preserve"> classifier’s confusion matrix </w:t>
+      </w:r>
+      <w:r>
+        <w:t xml:space="preserve">comparing predicted and actual 36-month recurrence-free survival </w:t>
+      </w:r>
+      <w:r>
+        <w:t>in</w:t>
+      </w:r>
+      <w:r>
+        <w:t xml:space="preserve"> both datasets.</w:t>
+      </w:r>
+      <w:r>
+        <w:t xml:space="preserve"> </w:t>
+      </w:r>
+      <w:r>
+        <w:t>The</w:t>
+      </w:r>
+      <w:r>
+        <w:t xml:space="preserve"> classifier </w:t>
+      </w:r>
+      <w:r>
+        <w:t>did not perform as well</w:t>
+      </w:r>
+      <w:r>
+        <w:t xml:space="preserve"> on Knowles cohort</w:t>
+      </w:r>
+      <w:r>
+        <w:t>, perhaps to intrinsic platform differences and inability to resolve these differences despite scaling of the data to the training dataset</w:t>
       </w:r>
       <w:r>
         <w:t>.</w:t>
@@ -504,96 +676,6 @@
       <w:pPr>
         <w:pStyle w:val="NormalWeb"/>
         <w:spacing w:before="0" w:beforeAutospacing="0" w:after="0" w:afterAutospacing="0"/>
-        <w:jc w:val="both"/>
-      </w:pPr>
-      <w:r>
-        <w:t xml:space="preserve"> </w:t>
-      </w:r>
-    </w:p>
-    <w:p>
-      <w:pPr>
-        <w:pStyle w:val="NormalWeb"/>
-        <w:spacing w:before="0" w:beforeAutospacing="0" w:after="0" w:afterAutospacing="0"/>
-        <w:jc w:val="both"/>
-        <w:rPr>
-          <w:u w:val="single"/>
-        </w:rPr>
-      </w:pPr>
-      <w:r>
-        <w:rPr>
-          <w:u w:val="single"/>
-        </w:rPr>
-        <w:t>Performance</w:t>
-      </w:r>
-    </w:p>
-    <w:p>
-      <w:pPr>
-        <w:pStyle w:val="NormalWeb"/>
-        <w:spacing w:before="0" w:beforeAutospacing="0" w:after="0" w:afterAutospacing="0"/>
-        <w:jc w:val="both"/>
-      </w:pPr>
-      <w:r>
-        <w:t xml:space="preserve">Figure </w:t>
-      </w:r>
-      <w:r>
-        <w:t>2 s</w:t>
-      </w:r>
-      <w:r>
-        <w:t xml:space="preserve">hows the Kaplan-Meier curves of the ROR </w:t>
-      </w:r>
-      <w:r>
-        <w:t>levels</w:t>
-      </w:r>
-      <w:r>
-        <w:t xml:space="preserve">. While the Kaplan-Meier curves seemed to separate the </w:t>
-      </w:r>
-      <w:r>
-        <w:t xml:space="preserve">UROMOL </w:t>
-      </w:r>
-      <w:r>
-        <w:t>training dataset</w:t>
-      </w:r>
-      <w:r>
-        <w:t xml:space="preserve"> well </w:t>
-      </w:r>
-      <w:r>
-        <w:t>by ROR level</w:t>
-      </w:r>
-      <w:r>
-        <w:t>,</w:t>
-      </w:r>
-      <w:r>
-        <w:t xml:space="preserve"> but not as much in the test dataset</w:t>
-      </w:r>
-      <w:r>
-        <w:t xml:space="preserve">. </w:t>
-      </w:r>
-      <w:r>
-        <w:t xml:space="preserve">Figure 3 shows the </w:t>
-      </w:r>
-      <w:r>
-        <w:t>ROR</w:t>
-      </w:r>
-      <w:r>
-        <w:t xml:space="preserve"> classifier’s confusion matrix </w:t>
-      </w:r>
-      <w:r>
-        <w:t xml:space="preserve">comparing predicted and actual 36-month recurrence-free survival </w:t>
-      </w:r>
-      <w:r>
-        <w:t>in</w:t>
-      </w:r>
-      <w:r>
-        <w:t xml:space="preserve"> both datasets.</w:t>
-      </w:r>
-      <w:r>
-        <w:t xml:space="preserve"> Despite platform differences, the classifier performed well on Knowles cohort.</w:t>
-      </w:r>
-    </w:p>
-    <w:p>
-      <w:pPr>
-        <w:pStyle w:val="NormalWeb"/>
-        <w:spacing w:after="0" w:afterAutospacing="0"/>
         <w:jc w:val="both"/>
         <w:rPr>
           <w:u w:val="single"/>
@@ -613,59 +695,59 @@
         <w:jc w:val="both"/>
       </w:pPr>
       <w:r>
-        <w:t xml:space="preserve">These 52 genes were enriched for </w:t>
-      </w:r>
-      <w:r>
-        <w:t>leukocyte and B cell</w:t>
+        <w:t xml:space="preserve">These </w:t>
+      </w:r>
+      <w:r>
+        <w:t>16</w:t>
+      </w:r>
+      <w:r>
+        <w:t xml:space="preserve"> genes </w:t>
+      </w:r>
+      <w:r>
+        <w:t xml:space="preserve">can be used in clinics by testing </w:t>
+      </w:r>
+      <w:r>
+        <w:t>their</w:t>
+      </w:r>
+      <w:r>
+        <w:t xml:space="preserve"> expression levels and converting it to a ROR score.</w:t>
       </w:r>
       <w:r>
         <w:t xml:space="preserve"> </w:t>
       </w:r>
       <w:r>
-        <w:t>immunity</w:t>
-      </w:r>
-      <w:r>
-        <w:t xml:space="preserve">, suggesting immune dysregulation is a risk factor for recurrence. </w:t>
-      </w:r>
-      <w:r>
-        <w:t>This</w:t>
-      </w:r>
-      <w:r>
-        <w:t xml:space="preserve"> model can be used in clinics by testing the expression levels of this </w:t>
-      </w:r>
-      <w:r>
-        <w:t>52-</w:t>
-      </w:r>
-      <w:r>
-        <w:t>gene set and converting it to a ROR score.</w:t>
-      </w:r>
-      <w:r>
-        <w:t xml:space="preserve"> Restricting gene discovery </w:t>
+        <w:t>Restricting gene discovery to p</w:t>
+      </w:r>
+      <w:r>
+        <w:t>rotein-coding gene</w:t>
+      </w:r>
+      <w:r>
+        <w:t>s</w:t>
+      </w:r>
+      <w:r>
+        <w:t xml:space="preserve"> could also increase clinical feasibility as protein assays can be conducted instead of genetic testing. </w:t>
+      </w:r>
+      <w:r>
+        <w:t xml:space="preserve">Initial </w:t>
+      </w:r>
+      <w:r>
+        <w:t>down sampling</w:t>
+      </w:r>
+      <w:r>
+        <w:t xml:space="preserve"> of the data in the </w:t>
       </w:r>
       <w:r>
         <w:lastRenderedPageBreak/>
-        <w:t xml:space="preserve">to protein-coding genes could also increase clinical feasibility as protein assays can be conducted instead of genetic testing. </w:t>
-      </w:r>
-      <w:r>
-        <w:t xml:space="preserve">Further </w:t>
-      </w:r>
-      <w:r>
-        <w:t xml:space="preserve">reduction of </w:t>
-      </w:r>
-      <w:r>
-        <w:t xml:space="preserve">number of </w:t>
-      </w:r>
-      <w:r>
-        <w:t xml:space="preserve">genes, </w:t>
-      </w:r>
-      <w:r>
-        <w:t>c</w:t>
+        <w:t>random forest models, c</w:t>
       </w:r>
       <w:r>
         <w:t>alibration</w:t>
       </w:r>
       <w:r>
-        <w:t>,</w:t>
+        <w:t xml:space="preserve"> of appropriate ROR thresholds</w:t>
+      </w:r>
+      <w:r>
+        <w:t>, and</w:t>
       </w:r>
       <w:r>
         <w:t xml:space="preserve"> </w:t>
@@ -679,31 +761,6 @@
       <w:r>
         <w:t xml:space="preserve">may </w:t>
       </w:r>
-      <w:r>
-        <w:t>encourage</w:t>
-      </w:r>
-      <w:r>
-        <w:t xml:space="preserve"> </w:t>
-      </w:r>
-      <w:r>
-        <w:t>higher</w:t>
-      </w:r>
-      <w:r>
-        <w:t xml:space="preserve"> predictive power</w:t>
-      </w:r>
-      <w:r>
-        <w:t xml:space="preserve"> and model transparency</w:t>
-      </w:r>
-      <w:r>
-        <w:t xml:space="preserve"> in the future.</w:t>
-      </w:r>
-    </w:p>
-    <w:p>
-      <w:pPr>
-        <w:pStyle w:val="NormalWeb"/>
-        <w:spacing w:before="0" w:beforeAutospacing="0"/>
-        <w:jc w:val="both"/>
-      </w:pPr>
       <w:r>
         <w:rPr>
           <w:noProof/>
@@ -712,85 +769,99 @@
         <mc:AlternateContent>
           <mc:Choice Requires="wpg">
             <w:drawing>
-              <wp:anchor distT="0" distB="0" distL="114300" distR="114300" simplePos="0" relativeHeight="251666432" behindDoc="0" locked="0" layoutInCell="1" allowOverlap="1" wp14:anchorId="411932A3" wp14:editId="6EFEBA67">
+              <wp:anchor distT="0" distB="0" distL="114300" distR="114300" simplePos="0" relativeHeight="251666432" behindDoc="0" locked="0" layoutInCell="1" allowOverlap="1" wp14:anchorId="411932A3" wp14:editId="53401CDD">
                 <wp:simplePos x="0" y="0"/>
                 <wp:positionH relativeFrom="column">
-                  <wp:posOffset>-74295</wp:posOffset>
+                  <wp:posOffset>-74930</wp:posOffset>
                 </wp:positionH>
                 <wp:positionV relativeFrom="paragraph">
-                  <wp:posOffset>27305</wp:posOffset>
+                  <wp:posOffset>498475</wp:posOffset>
                 </wp:positionV>
-                <wp:extent cx="5937885" cy="7471410"/>
-                <wp:effectExtent l="0" t="0" r="5715" b="0"/>
+                <wp:extent cx="5937250" cy="7724140"/>
+                <wp:effectExtent l="0" t="0" r="6350" b="0"/>
                 <wp:wrapTight wrapText="bothSides">
                   <wp:wrapPolygon edited="0">
-                    <wp:start x="2957" y="37"/>
-                    <wp:lineTo x="2587" y="147"/>
-                    <wp:lineTo x="2402" y="330"/>
-                    <wp:lineTo x="2402" y="1028"/>
-                    <wp:lineTo x="2726" y="1285"/>
-                    <wp:lineTo x="3188" y="1285"/>
-                    <wp:lineTo x="3188" y="1762"/>
-                    <wp:lineTo x="3419" y="1873"/>
-                    <wp:lineTo x="4296" y="1873"/>
-                    <wp:lineTo x="1894" y="2423"/>
-                    <wp:lineTo x="1894" y="2937"/>
-                    <wp:lineTo x="1525" y="3084"/>
-                    <wp:lineTo x="1386" y="3121"/>
-                    <wp:lineTo x="1386" y="3635"/>
-                    <wp:lineTo x="462" y="3745"/>
-                    <wp:lineTo x="370" y="3782"/>
-                    <wp:lineTo x="370" y="4369"/>
-                    <wp:lineTo x="1155" y="4810"/>
-                    <wp:lineTo x="1386" y="4810"/>
-                    <wp:lineTo x="1386" y="7747"/>
-                    <wp:lineTo x="601" y="7857"/>
-                    <wp:lineTo x="508" y="7894"/>
-                    <wp:lineTo x="508" y="8702"/>
-                    <wp:lineTo x="1386" y="8922"/>
-                    <wp:lineTo x="2079" y="8922"/>
-                    <wp:lineTo x="1756" y="9326"/>
-                    <wp:lineTo x="1894" y="9509"/>
-                    <wp:lineTo x="693" y="9766"/>
-                    <wp:lineTo x="601" y="9840"/>
-                    <wp:lineTo x="601" y="10611"/>
-                    <wp:lineTo x="924" y="10684"/>
-                    <wp:lineTo x="2726" y="10684"/>
-                    <wp:lineTo x="1894" y="10831"/>
-                    <wp:lineTo x="1478" y="11015"/>
-                    <wp:lineTo x="1478" y="11272"/>
-                    <wp:lineTo x="1709" y="11859"/>
-                    <wp:lineTo x="1478" y="12520"/>
-                    <wp:lineTo x="1478" y="13034"/>
-                    <wp:lineTo x="1247" y="13328"/>
-                    <wp:lineTo x="1201" y="14062"/>
-                    <wp:lineTo x="3881" y="14209"/>
-                    <wp:lineTo x="0" y="14283"/>
-                    <wp:lineTo x="0" y="15090"/>
-                    <wp:lineTo x="11180" y="15384"/>
-                    <wp:lineTo x="11180" y="15971"/>
-                    <wp:lineTo x="370" y="16302"/>
-                    <wp:lineTo x="370" y="16632"/>
-                    <wp:lineTo x="970" y="17146"/>
-                    <wp:lineTo x="1063" y="20671"/>
-                    <wp:lineTo x="185" y="20781"/>
-                    <wp:lineTo x="185" y="21552"/>
-                    <wp:lineTo x="21575" y="21552"/>
-                    <wp:lineTo x="21575" y="14319"/>
-                    <wp:lineTo x="13952" y="14209"/>
-                    <wp:lineTo x="19819" y="13842"/>
-                    <wp:lineTo x="19819" y="9693"/>
-                    <wp:lineTo x="16308" y="9509"/>
-                    <wp:lineTo x="18248" y="9509"/>
-                    <wp:lineTo x="19865" y="9436"/>
-                    <wp:lineTo x="19773" y="5985"/>
-                    <wp:lineTo x="21575" y="5875"/>
-                    <wp:lineTo x="21575" y="4332"/>
-                    <wp:lineTo x="19773" y="4222"/>
-                    <wp:lineTo x="19819" y="367"/>
-                    <wp:lineTo x="15153" y="110"/>
-                    <wp:lineTo x="9702" y="37"/>
-                    <wp:lineTo x="2957" y="37"/>
+                    <wp:start x="12660" y="0"/>
+                    <wp:lineTo x="4020" y="284"/>
+                    <wp:lineTo x="2079" y="355"/>
+                    <wp:lineTo x="2079" y="1207"/>
+                    <wp:lineTo x="2818" y="1740"/>
+                    <wp:lineTo x="2865" y="1918"/>
+                    <wp:lineTo x="3604" y="2308"/>
+                    <wp:lineTo x="3927" y="2308"/>
+                    <wp:lineTo x="1894" y="2486"/>
+                    <wp:lineTo x="1571" y="2557"/>
+                    <wp:lineTo x="1571" y="2877"/>
+                    <wp:lineTo x="1155" y="3161"/>
+                    <wp:lineTo x="1063" y="3267"/>
+                    <wp:lineTo x="1063" y="3445"/>
+                    <wp:lineTo x="416" y="3729"/>
+                    <wp:lineTo x="185" y="3871"/>
+                    <wp:lineTo x="185" y="4333"/>
+                    <wp:lineTo x="554" y="4581"/>
+                    <wp:lineTo x="1063" y="4581"/>
+                    <wp:lineTo x="1063" y="7423"/>
+                    <wp:lineTo x="370" y="7671"/>
+                    <wp:lineTo x="231" y="7778"/>
+                    <wp:lineTo x="231" y="8524"/>
+                    <wp:lineTo x="370" y="8559"/>
+                    <wp:lineTo x="2403" y="8559"/>
+                    <wp:lineTo x="1848" y="8737"/>
+                    <wp:lineTo x="1432" y="8985"/>
+                    <wp:lineTo x="1432" y="9127"/>
+                    <wp:lineTo x="554" y="9447"/>
+                    <wp:lineTo x="323" y="9589"/>
+                    <wp:lineTo x="323" y="10299"/>
+                    <wp:lineTo x="1201" y="10832"/>
+                    <wp:lineTo x="1201" y="11010"/>
+                    <wp:lineTo x="1571" y="11294"/>
+                    <wp:lineTo x="1432" y="11507"/>
+                    <wp:lineTo x="1432" y="11968"/>
+                    <wp:lineTo x="1201" y="12146"/>
+                    <wp:lineTo x="1155" y="12537"/>
+                    <wp:lineTo x="970" y="12927"/>
+                    <wp:lineTo x="924" y="13638"/>
+                    <wp:lineTo x="0" y="13780"/>
+                    <wp:lineTo x="0" y="14597"/>
+                    <wp:lineTo x="10904" y="14810"/>
+                    <wp:lineTo x="10812" y="16514"/>
+                    <wp:lineTo x="601" y="16621"/>
+                    <wp:lineTo x="370" y="16940"/>
+                    <wp:lineTo x="1016" y="17083"/>
+                    <wp:lineTo x="1016" y="20456"/>
+                    <wp:lineTo x="10812" y="20492"/>
+                    <wp:lineTo x="185" y="20812"/>
+                    <wp:lineTo x="185" y="21557"/>
+                    <wp:lineTo x="21577" y="21557"/>
+                    <wp:lineTo x="21577" y="20812"/>
+                    <wp:lineTo x="10812" y="20492"/>
+                    <wp:lineTo x="21577" y="20456"/>
+                    <wp:lineTo x="21577" y="16621"/>
+                    <wp:lineTo x="17834" y="16514"/>
+                    <wp:lineTo x="21438" y="16337"/>
+                    <wp:lineTo x="21484" y="13815"/>
+                    <wp:lineTo x="10812" y="13673"/>
+                    <wp:lineTo x="12105" y="13673"/>
+                    <wp:lineTo x="18759" y="13211"/>
+                    <wp:lineTo x="18943" y="13105"/>
+                    <wp:lineTo x="19128" y="12821"/>
+                    <wp:lineTo x="19174" y="9802"/>
+                    <wp:lineTo x="18805" y="9767"/>
+                    <wp:lineTo x="13445" y="9695"/>
+                    <wp:lineTo x="17973" y="9411"/>
+                    <wp:lineTo x="17927" y="9127"/>
+                    <wp:lineTo x="18666" y="9127"/>
+                    <wp:lineTo x="18990" y="8950"/>
+                    <wp:lineTo x="18943" y="5718"/>
+                    <wp:lineTo x="20745" y="5718"/>
+                    <wp:lineTo x="21069" y="5647"/>
+                    <wp:lineTo x="21069" y="4262"/>
+                    <wp:lineTo x="20838" y="4191"/>
+                    <wp:lineTo x="19174" y="4013"/>
+                    <wp:lineTo x="19221" y="320"/>
+                    <wp:lineTo x="16310" y="71"/>
+                    <wp:lineTo x="13307" y="0"/>
+                    <wp:lineTo x="12660" y="0"/>
                   </wp:wrapPolygon>
                 </wp:wrapTight>
                 <wp:docPr id="1456262197" name="Group 7"/>
@@ -802,9 +873,9 @@
                       <wpg:grpSpPr>
                         <a:xfrm>
                           <a:off x="0" y="0"/>
-                          <a:ext cx="5937885" cy="7471410"/>
-                          <a:chOff x="0" y="0"/>
-                          <a:chExt cx="5938621" cy="7472165"/>
+                          <a:ext cx="5937250" cy="7724140"/>
+                          <a:chOff x="0" y="1"/>
+                          <a:chExt cx="5938621" cy="7726757"/>
                         </a:xfrm>
                       </wpg:grpSpPr>
                       <pic:pic xmlns:pic="http://schemas.openxmlformats.org/drawingml/2006/picture">
@@ -816,15 +887,15 @@
                         </pic:nvPicPr>
                         <pic:blipFill rotWithShape="1">
                           <a:blip r:embed="rId4"/>
-                          <a:srcRect l="69" r="43251" b="31964"/>
+                          <a:srcRect l="3936" r="41868" b="33005"/>
                           <a:stretch>
                             <a:fillRect/>
                           </a:stretch>
                         </pic:blipFill>
                         <pic:spPr bwMode="auto">
                           <a:xfrm>
-                            <a:off x="3056351" y="0"/>
-                            <a:ext cx="2882265" cy="4897120"/>
+                            <a:off x="3056351" y="1"/>
+                            <a:ext cx="2770760" cy="4846280"/>
                           </a:xfrm>
                           <a:prstGeom prst="rect">
                             <a:avLst/>
@@ -848,15 +919,15 @@
                         </pic:nvPicPr>
                         <pic:blipFill rotWithShape="1">
                           <a:blip r:embed="rId5"/>
-                          <a:srcRect l="9687" t="4939" r="22234" b="6524"/>
+                          <a:srcRect l="11560" t="5019" r="21166" b="6437"/>
                           <a:stretch>
                             <a:fillRect/>
                           </a:stretch>
                         </pic:blipFill>
                         <pic:spPr bwMode="auto">
                           <a:xfrm>
-                            <a:off x="75156" y="0"/>
-                            <a:ext cx="2909570" cy="4897120"/>
+                            <a:off x="75156" y="94278"/>
+                            <a:ext cx="2834324" cy="4826975"/>
                           </a:xfrm>
                           <a:prstGeom prst="rect">
                             <a:avLst/>
@@ -880,15 +951,15 @@
                         </pic:nvPicPr>
                         <pic:blipFill rotWithShape="1">
                           <a:blip r:embed="rId6"/>
-                          <a:srcRect r="21602" b="69877"/>
+                          <a:srcRect l="-195" r="21731" b="71445"/>
                           <a:stretch>
                             <a:fillRect/>
                           </a:stretch>
                         </pic:blipFill>
                         <pic:spPr bwMode="auto">
                           <a:xfrm>
-                            <a:off x="79476" y="5597406"/>
-                            <a:ext cx="5859145" cy="1590675"/>
+                            <a:off x="79476" y="5905804"/>
+                            <a:ext cx="5843917" cy="1502902"/>
                           </a:xfrm>
                           <a:prstGeom prst="rect">
                             <a:avLst/>
@@ -986,8 +1057,8 @@
                         <wps:cNvSpPr txBox="1"/>
                         <wps:spPr>
                           <a:xfrm>
-                            <a:off x="3095726" y="4960307"/>
-                            <a:ext cx="2842895" cy="637098"/>
+                            <a:off x="3020895" y="4960306"/>
+                            <a:ext cx="2842895" cy="888456"/>
                           </a:xfrm>
                           <a:prstGeom prst="rect">
                             <a:avLst/>
@@ -1093,6 +1164,28 @@
                                 </w:rPr>
                                 <w:t xml:space="preserve"> as all samples were positive for recurrence at 36 months</w:t>
                               </w:r>
+                              <w:r>
+                                <w:rPr>
+                                  <w:rFonts w:ascii="Times New Roman" w:hAnsi="Times New Roman" w:cs="Times New Roman"/>
+                                  <w:i w:val="0"/>
+                                  <w:iCs w:val="0"/>
+                                  <w:color w:val="000000" w:themeColor="text1"/>
+                                  <w:sz w:val="20"/>
+                                  <w:szCs w:val="20"/>
+                                </w:rPr>
+                                <w:t>.</w:t>
+                              </w:r>
+                              <w:r>
+                                <w:rPr>
+                                  <w:rFonts w:ascii="Times New Roman" w:hAnsi="Times New Roman" w:cs="Times New Roman"/>
+                                  <w:i w:val="0"/>
+                                  <w:iCs w:val="0"/>
+                                  <w:color w:val="000000" w:themeColor="text1"/>
+                                  <w:sz w:val="20"/>
+                                  <w:szCs w:val="20"/>
+                                </w:rPr>
+                                <w:t xml:space="preserve"> Confidence intervals in test dataset are not plotted due to small sample size.</w:t>
+                              </w:r>
                             </w:p>
                           </w:txbxContent>
                         </wps:txbx>
@@ -1108,7 +1201,7 @@
                         <wps:cNvSpPr txBox="1"/>
                         <wps:spPr>
                           <a:xfrm>
-                            <a:off x="80111" y="7199115"/>
+                            <a:off x="80111" y="7453708"/>
                             <a:ext cx="5858510" cy="273050"/>
                           </a:xfrm>
                           <a:prstGeom prst="rect">
@@ -1194,7 +1287,7 @@
           </mc:Choice>
           <mc:Fallback>
             <w:pict>
-              <v:group w14:anchorId="411932A3" id="Group 7" o:spid="_x0000_s1026" style="position:absolute;left:0;text-align:left;margin-left:-5.85pt;margin-top:2.15pt;width:467.55pt;height:588.3pt;z-index:251666432;mso-width-relative:margin;mso-height-relative:margin" coordsize="59386,74721" o:gfxdata="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">
+              <v:group w14:anchorId="411932A3" id="Group 7" o:spid="_x0000_s1026" style="position:absolute;left:0;text-align:left;margin-left:-5.9pt;margin-top:39.25pt;width:467.5pt;height:608.2pt;z-index:251666432;mso-width-relative:margin;mso-height-relative:margin" coordorigin="" coordsize="59386,77267" o:gfxdata="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">
                 <v:shapetype id="_x0000_t75" coordsize="21600,21600" o:spt="75" o:preferrelative="t" path="m@4@5l@4@11@9@11@9@5xe" filled="f" stroked="f">
                   <v:stroke joinstyle="miter"/>
                   <v:formulas>
@@ -1214,14 +1307,14 @@
                   <v:path o:extrusionok="f" gradientshapeok="t" o:connecttype="rect"/>
                   <o:lock v:ext="edit" aspectratio="t"/>
                 </v:shapetype>
-                <v:shape id="Picture 6" o:spid="_x0000_s1027" type="#_x0000_t75" style="position:absolute;left:30563;width:28823;height:48971;visibility:visible;mso-wrap-style:square" o:gfxdata="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">
-                  <v:imagedata r:id="rId7" o:title="" cropbottom="20948f" cropleft="45f" cropright="28345f"/>
+                <v:shape id="Picture 6" o:spid="_x0000_s1027" type="#_x0000_t75" style="position:absolute;left:30563;width:27708;height:48462;visibility:visible;mso-wrap-style:square" o:gfxdata="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">
+                  <v:imagedata r:id="rId7" o:title="" cropbottom="21630f" cropleft="2579f" cropright="27439f"/>
                 </v:shape>
-                <v:shape id="Picture 4" o:spid="_x0000_s1028" type="#_x0000_t75" style="position:absolute;left:751;width:29096;height:48971;visibility:visible;mso-wrap-style:square" o:gfxdata="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">
-                  <v:imagedata r:id="rId8" o:title="" croptop="3237f" cropbottom="4276f" cropleft="6348f" cropright="14571f"/>
+                <v:shape id="Picture 4" o:spid="_x0000_s1028" type="#_x0000_t75" style="position:absolute;left:751;top:942;width:28343;height:48270;visibility:visible;mso-wrap-style:square" o:gfxdata="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">
+                  <v:imagedata r:id="rId8" o:title="" croptop="3289f" cropbottom="4219f" cropleft="7576f" cropright="13871f"/>
                 </v:shape>
-                <v:shape id="Picture 5" o:spid="_x0000_s1029" type="#_x0000_t75" style="position:absolute;left:794;top:55974;width:58592;height:15906;visibility:visible;mso-wrap-style:square" o:gfxdata="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">
-                  <v:imagedata r:id="rId9" o:title="" cropbottom="45795f" cropright="14157f"/>
+                <v:shape id="Picture 5" o:spid="_x0000_s1029" type="#_x0000_t75" style="position:absolute;left:794;top:59058;width:58439;height:15029;visibility:visible;mso-wrap-style:square" o:gfxdata="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">
+                  <v:imagedata r:id="rId9" o:title="" cropbottom="46822f" cropleft="-128f" cropright="14242f"/>
                 </v:shape>
                 <v:shapetype id="_x0000_t202" coordsize="21600,21600" o:spt="202" path="m,l,21600r21600,l21600,xe">
                   <v:stroke joinstyle="miter"/>
@@ -1282,7 +1375,7 @@
                     </w:txbxContent>
                   </v:textbox>
                 </v:shape>
-                <v:shape id="Text Box 1" o:spid="_x0000_s1031" type="#_x0000_t202" style="position:absolute;left:30957;top:49603;width:28429;height:6371;visibility:visible;mso-wrap-style:square;v-text-anchor:top" o:gfxdata="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" stroked="f">
+                <v:shape id="Text Box 1" o:spid="_x0000_s1031" type="#_x0000_t202" style="position:absolute;left:30208;top:49603;width:28429;height:8884;visibility:visible;mso-wrap-style:square;v-text-anchor:top" o:gfxdata="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" stroked="f">
                   <v:textbox inset="0,0,0,0">
                     <w:txbxContent>
                       <w:p>
@@ -1377,11 +1470,33 @@
                           </w:rPr>
                           <w:t xml:space="preserve"> as all samples were positive for recurrence at 36 months</w:t>
                         </w:r>
+                        <w:r>
+                          <w:rPr>
+                            <w:rFonts w:ascii="Times New Roman" w:hAnsi="Times New Roman" w:cs="Times New Roman"/>
+                            <w:i w:val="0"/>
+                            <w:iCs w:val="0"/>
+                            <w:color w:val="000000" w:themeColor="text1"/>
+                            <w:sz w:val="20"/>
+                            <w:szCs w:val="20"/>
+                          </w:rPr>
+                          <w:t>.</w:t>
+                        </w:r>
+                        <w:r>
+                          <w:rPr>
+                            <w:rFonts w:ascii="Times New Roman" w:hAnsi="Times New Roman" w:cs="Times New Roman"/>
+                            <w:i w:val="0"/>
+                            <w:iCs w:val="0"/>
+                            <w:color w:val="000000" w:themeColor="text1"/>
+                            <w:sz w:val="20"/>
+                            <w:szCs w:val="20"/>
+                          </w:rPr>
+                          <w:t xml:space="preserve"> Confidence intervals in test dataset are not plotted due to small sample size.</w:t>
+                        </w:r>
                       </w:p>
                     </w:txbxContent>
                   </v:textbox>
                 </v:shape>
-                <v:shape id="Text Box 1" o:spid="_x0000_s1032" type="#_x0000_t202" style="position:absolute;left:801;top:71991;width:58585;height:2730;visibility:visible;mso-wrap-style:square;v-text-anchor:top" o:gfxdata="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" stroked="f">
+                <v:shape id="Text Box 1" o:spid="_x0000_s1032" type="#_x0000_t202" style="position:absolute;left:801;top:74537;width:58585;height:2730;visibility:visible;mso-wrap-style:square;v-text-anchor:top" o:gfxdata="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" stroked="f">
                   <v:textbox style="mso-fit-shape-to-text:t" inset="0,0,0,0">
                     <w:txbxContent>
                       <w:p>
@@ -1441,6 +1556,31 @@
           </mc:Fallback>
         </mc:AlternateContent>
       </w:r>
+      <w:r>
+        <w:t>encourage</w:t>
+      </w:r>
+      <w:r>
+        <w:t xml:space="preserve"> </w:t>
+      </w:r>
+      <w:r>
+        <w:t>higher</w:t>
+      </w:r>
+      <w:r>
+        <w:t xml:space="preserve"> predictive power</w:t>
+      </w:r>
+      <w:r>
+        <w:t xml:space="preserve"> and model transparency</w:t>
+      </w:r>
+      <w:r>
+        <w:t xml:space="preserve"> in the future.</w:t>
+      </w:r>
+    </w:p>
+    <w:p>
+      <w:pPr>
+        <w:pStyle w:val="NormalWeb"/>
+        <w:spacing w:before="0" w:beforeAutospacing="0"/>
+        <w:jc w:val="both"/>
+      </w:pPr>
     </w:p>
     <w:p>
       <w:pPr>
@@ -1579,6 +1719,23 @@
           <w:bCs/>
         </w:rPr>
       </w:pPr>
+    </w:p>
+    <w:p>
+      <w:pPr>
+        <w:rPr>
+          <w:rFonts w:ascii="Times New Roman" w:hAnsi="Times New Roman" w:cs="Times New Roman"/>
+          <w:b/>
+          <w:bCs/>
+        </w:rPr>
+      </w:pPr>
+      <w:r>
+        <w:rPr>
+          <w:rFonts w:ascii="Times New Roman" w:hAnsi="Times New Roman" w:cs="Times New Roman"/>
+          <w:b/>
+          <w:bCs/>
+        </w:rPr>
+        <w:br w:type="page"/>
+      </w:r>
     </w:p>
     <w:p>
       <w:pPr>

</xml_diff>